<commit_message>
Vytváření jednotlivých entit (skupiny, předměty, zaměstnanci), generování štítků
</commit_message>
<xml_diff>
--- a/_structure/datová mapa.docx
+++ b/_structure/datová mapa.docx
@@ -1,6 +1,6 @@
 
 <file path=word/document.xml><?xml version="1.0" encoding="utf-8"?>
-<w:document xmlns:wpc="http://schemas.microsoft.com/office/word/2010/wordprocessingCanvas" xmlns:cx="http://schemas.microsoft.com/office/drawing/2014/chartex" xmlns:cx1="http://schemas.microsoft.com/office/drawing/2015/9/8/chartex" xmlns:cx2="http://schemas.microsoft.com/office/drawing/2015/10/21/chartex" xmlns:cx3="http://schemas.microsoft.com/office/drawing/2016/5/9/chartex" xmlns:cx4="http://schemas.microsoft.com/office/drawing/2016/5/10/chartex" xmlns:cx5="http://schemas.microsoft.com/office/drawing/2016/5/11/chartex" xmlns:cx6="http://schemas.microsoft.com/office/drawing/2016/5/12/chartex" xmlns:cx7="http://schemas.microsoft.com/office/drawing/2016/5/13/chartex" xmlns:cx8="http://schemas.microsoft.com/office/drawing/2016/5/14/chartex" xmlns:mc="http://schemas.openxmlformats.org/markup-compatibility/2006" xmlns:aink="http://schemas.microsoft.com/office/drawing/2016/ink" xmlns:am3d="http://schemas.microsoft.com/office/drawing/2017/model3d" xmlns:o="urn:schemas-microsoft-com:office:office" xmlns:r="http://schemas.openxmlformats.org/officeDocument/2006/relationships" xmlns:m="http://schemas.openxmlformats.org/officeDocument/2006/math" xmlns:v="urn:schemas-microsoft-com:vml" xmlns:wp14="http://schemas.microsoft.com/office/word/2010/wordprocessingDrawing" xmlns:wp="http://schemas.openxmlformats.org/drawingml/2006/wordprocessingDrawing" xmlns:w10="urn:schemas-microsoft-com:office:word" xmlns:w="http://schemas.openxmlformats.org/wordprocessingml/2006/main" xmlns:w14="http://schemas.microsoft.com/office/word/2010/wordml" xmlns:w15="http://schemas.microsoft.com/office/word/2012/wordml" xmlns:w16cex="http://schemas.microsoft.com/office/word/2018/wordml/cex" xmlns:w16cid="http://schemas.microsoft.com/office/word/2016/wordml/cid" xmlns:w16="http://schemas.microsoft.com/office/word/2018/wordml" xmlns:w16se="http://schemas.microsoft.com/office/word/2015/wordml/symex" xmlns:wpg="http://schemas.microsoft.com/office/word/2010/wordprocessingGroup" xmlns:wpi="http://schemas.microsoft.com/office/word/2010/wordprocessingInk" xmlns:wne="http://schemas.microsoft.com/office/word/2006/wordml" xmlns:wps="http://schemas.microsoft.com/office/word/2010/wordprocessingShape" mc:Ignorable="w14 w15 w16se w16cid w16 w16cex wp14">
+<w:document xmlns:wpc="http://schemas.microsoft.com/office/word/2010/wordprocessingCanvas" xmlns:cx="http://schemas.microsoft.com/office/drawing/2014/chartex" xmlns:cx1="http://schemas.microsoft.com/office/drawing/2015/9/8/chartex" xmlns:cx2="http://schemas.microsoft.com/office/drawing/2015/10/21/chartex" xmlns:cx3="http://schemas.microsoft.com/office/drawing/2016/5/9/chartex" xmlns:cx4="http://schemas.microsoft.com/office/drawing/2016/5/10/chartex" xmlns:cx5="http://schemas.microsoft.com/office/drawing/2016/5/11/chartex" xmlns:cx6="http://schemas.microsoft.com/office/drawing/2016/5/12/chartex" xmlns:cx7="http://schemas.microsoft.com/office/drawing/2016/5/13/chartex" xmlns:cx8="http://schemas.microsoft.com/office/drawing/2016/5/14/chartex" xmlns:mc="http://schemas.openxmlformats.org/markup-compatibility/2006" xmlns:aink="http://schemas.microsoft.com/office/drawing/2016/ink" xmlns:am3d="http://schemas.microsoft.com/office/drawing/2017/model3d" xmlns:o="urn:schemas-microsoft-com:office:office" xmlns:r="http://schemas.openxmlformats.org/officeDocument/2006/relationships" xmlns:m="http://schemas.openxmlformats.org/officeDocument/2006/math" xmlns:v="urn:schemas-microsoft-com:vml" xmlns:wp14="http://schemas.microsoft.com/office/word/2010/wordprocessingDrawing" xmlns:wp="http://schemas.openxmlformats.org/drawingml/2006/wordprocessingDrawing" xmlns:w10="urn:schemas-microsoft-com:office:word" xmlns:w="http://schemas.openxmlformats.org/wordprocessingml/2006/main" xmlns:w14="http://schemas.microsoft.com/office/word/2010/wordml" xmlns:w15="http://schemas.microsoft.com/office/word/2012/wordml" xmlns:w16cex="http://schemas.microsoft.com/office/word/2018/wordml/cex" xmlns:w16cid="http://schemas.microsoft.com/office/word/2016/wordml/cid" xmlns:w16="http://schemas.microsoft.com/office/word/2018/wordml" xmlns:w16sdtdh="http://schemas.microsoft.com/office/word/2020/wordml/sdtdatahash" xmlns:w16se="http://schemas.microsoft.com/office/word/2015/wordml/symex" xmlns:wpg="http://schemas.microsoft.com/office/word/2010/wordprocessingGroup" xmlns:wpi="http://schemas.microsoft.com/office/word/2010/wordprocessingInk" xmlns:wne="http://schemas.microsoft.com/office/word/2006/wordml" xmlns:wps="http://schemas.microsoft.com/office/word/2010/wordprocessingShape" mc:Ignorable="w14 w15 w16se w16cid w16 w16cex w16sdtdh wp14">
   <w:body>
     <w:p>
       <w:pPr>
@@ -398,13 +398,8 @@
       </w:r>
       <w:proofErr w:type="spellEnd"/>
       <w:r>
-        <w:t xml:space="preserve"> – z, </w:t>
-      </w:r>
-      <w:proofErr w:type="spellStart"/>
-      <w:r>
-        <w:t>zk</w:t>
-      </w:r>
-      <w:proofErr w:type="spellEnd"/>
+        <w:t xml:space="preserve"> – z, zk</w:t>
+      </w:r>
     </w:p>
     <w:p>
       <w:r>
@@ -1055,15 +1050,7 @@
         <w:t>0</w:t>
       </w:r>
       <w:r>
-        <w:t xml:space="preserve"> u z, </w:t>
-      </w:r>
-      <w:proofErr w:type="spellStart"/>
-      <w:r>
-        <w:t>zk</w:t>
-      </w:r>
-      <w:proofErr w:type="spellEnd"/>
-      <w:r>
-        <w:t xml:space="preserve">, </w:t>
+        <w:t xml:space="preserve"> u z, zk, </w:t>
       </w:r>
       <w:proofErr w:type="spellStart"/>
       <w:r>
@@ -1079,10 +1066,7 @@
     </w:p>
     <w:p>
       <w:r>
-        <w:t xml:space="preserve">Počet </w:t>
-      </w:r>
-      <w:r>
-        <w:t xml:space="preserve">týdnů – </w:t>
+        <w:t xml:space="preserve">Počet týdnů – </w:t>
       </w:r>
       <w:proofErr w:type="spellStart"/>
       <w:r>
@@ -1090,76 +1074,76 @@
       </w:r>
       <w:proofErr w:type="spellEnd"/>
       <w:r>
+        <w:t xml:space="preserve"> – 0</w:t>
+      </w:r>
+      <w:r>
         <w:t xml:space="preserve"> </w:t>
       </w:r>
       <w:r>
-        <w:t>–</w:t>
-      </w:r>
-      <w:r>
-        <w:t xml:space="preserve"> 0</w:t>
-      </w:r>
+        <w:t xml:space="preserve">u z, zk, </w:t>
+      </w:r>
+      <w:proofErr w:type="spellStart"/>
+      <w:r>
+        <w:t>kl</w:t>
+      </w:r>
+      <w:proofErr w:type="spellEnd"/>
+      <w:r>
+        <w:t>, protože se počítá na člověka, číslo u p, c, s, (např. 14)</w:t>
+      </w:r>
+    </w:p>
+    <w:p>
+      <w:r>
+        <w:t xml:space="preserve">Jazyk – </w:t>
+      </w:r>
+      <w:proofErr w:type="spellStart"/>
+      <w:r>
+        <w:t>enum</w:t>
+      </w:r>
+      <w:proofErr w:type="spellEnd"/>
+      <w:r>
+        <w:t xml:space="preserve"> – </w:t>
+      </w:r>
+      <w:proofErr w:type="spellStart"/>
+      <w:r>
+        <w:t>cz</w:t>
+      </w:r>
+      <w:proofErr w:type="spellEnd"/>
+    </w:p>
+    <w:p>
+      <w:r>
+        <w:t xml:space="preserve">Počet bodů za pracovní štítek – </w:t>
+      </w:r>
+      <w:proofErr w:type="spellStart"/>
+      <w:r>
+        <w:t>int</w:t>
+      </w:r>
+      <w:proofErr w:type="spellEnd"/>
+      <w:r>
+        <w:t xml:space="preserve"> – 12.5 (Toto nebude vlastnost, ale metoda.)</w:t>
+      </w:r>
+    </w:p>
+    <w:p>
+      <w:proofErr w:type="spellStart"/>
+      <w:r>
+        <w:t>isGenerated</w:t>
+      </w:r>
+      <w:proofErr w:type="spellEnd"/>
       <w:r>
         <w:t xml:space="preserve"> </w:t>
       </w:r>
-      <w:r>
-        <w:t xml:space="preserve">u z, </w:t>
-      </w:r>
-      <w:proofErr w:type="spellStart"/>
-      <w:r>
-        <w:t>zk</w:t>
-      </w:r>
-      <w:proofErr w:type="spellEnd"/>
-      <w:r>
-        <w:t xml:space="preserve">, </w:t>
-      </w:r>
-      <w:proofErr w:type="spellStart"/>
-      <w:r>
-        <w:t>kl</w:t>
-      </w:r>
-      <w:proofErr w:type="spellEnd"/>
-      <w:r>
-        <w:t xml:space="preserve">, </w:t>
-      </w:r>
-      <w:r>
-        <w:t xml:space="preserve">protože se počítá na člověka, číslo u p, c, s, (např. </w:t>
-      </w:r>
-      <w:r>
-        <w:t>14</w:t>
-      </w:r>
-      <w:r>
-        <w:t>)</w:t>
-      </w:r>
-    </w:p>
-    <w:p>
-      <w:r>
-        <w:t xml:space="preserve">Jazyk – </w:t>
-      </w:r>
-      <w:proofErr w:type="spellStart"/>
-      <w:r>
-        <w:t>enum</w:t>
-      </w:r>
-      <w:proofErr w:type="spellEnd"/>
-      <w:r>
-        <w:t xml:space="preserve"> – </w:t>
-      </w:r>
-      <w:proofErr w:type="spellStart"/>
-      <w:r>
-        <w:t>cz</w:t>
-      </w:r>
-      <w:proofErr w:type="spellEnd"/>
-    </w:p>
-    <w:p>
-      <w:r>
-        <w:t xml:space="preserve">Počet bodů za pracovní štítek – </w:t>
-      </w:r>
-      <w:proofErr w:type="spellStart"/>
-      <w:r>
-        <w:t>int</w:t>
-      </w:r>
-      <w:proofErr w:type="spellEnd"/>
-      <w:r>
-        <w:t xml:space="preserve"> – 12.5 (Toto nebude vlastnost, ale metoda.)</w:t>
-      </w:r>
+      <w:proofErr w:type="spellStart"/>
+      <w:r>
+        <w:t>true</w:t>
+      </w:r>
+      <w:proofErr w:type="spellEnd"/>
+      <w:r>
+        <w:t>/</w:t>
+      </w:r>
+      <w:proofErr w:type="spellStart"/>
+      <w:r>
+        <w:t>false</w:t>
+      </w:r>
+      <w:proofErr w:type="spellEnd"/>
     </w:p>
     <w:p/>
     <w:p>
@@ -1207,7 +1191,22 @@
     <w:p/>
     <w:p>
       <w:r>
-        <w:t>Hodina přednášky – double – 1,8</w:t>
+        <w:t xml:space="preserve">Hodina </w:t>
+      </w:r>
+      <w:proofErr w:type="spellStart"/>
+      <w:r>
+        <w:t>přednáš</w:t>
+      </w:r>
+      <w:proofErr w:type="spellEnd"/>
+    </w:p>
+    <w:p>
+      <w:proofErr w:type="spellStart"/>
+      <w:r>
+        <w:t>ky</w:t>
+      </w:r>
+      <w:proofErr w:type="spellEnd"/>
+      <w:r>
+        <w:t xml:space="preserve"> – double – 1,8</w:t>
       </w:r>
     </w:p>
     <w:p>
@@ -1311,7 +1310,7 @@
 </file>
 
 <file path=word/styles.xml><?xml version="1.0" encoding="utf-8"?>
-<w:styles xmlns:mc="http://schemas.openxmlformats.org/markup-compatibility/2006" xmlns:r="http://schemas.openxmlformats.org/officeDocument/2006/relationships" xmlns:w="http://schemas.openxmlformats.org/wordprocessingml/2006/main" xmlns:w14="http://schemas.microsoft.com/office/word/2010/wordml" xmlns:w15="http://schemas.microsoft.com/office/word/2012/wordml" xmlns:w16cex="http://schemas.microsoft.com/office/word/2018/wordml/cex" xmlns:w16cid="http://schemas.microsoft.com/office/word/2016/wordml/cid" xmlns:w16="http://schemas.microsoft.com/office/word/2018/wordml" xmlns:w16se="http://schemas.microsoft.com/office/word/2015/wordml/symex" mc:Ignorable="w14 w15 w16se w16cid w16 w16cex">
+<w:styles xmlns:mc="http://schemas.openxmlformats.org/markup-compatibility/2006" xmlns:r="http://schemas.openxmlformats.org/officeDocument/2006/relationships" xmlns:w="http://schemas.openxmlformats.org/wordprocessingml/2006/main" xmlns:w14="http://schemas.microsoft.com/office/word/2010/wordml" xmlns:w15="http://schemas.microsoft.com/office/word/2012/wordml" xmlns:w16cex="http://schemas.microsoft.com/office/word/2018/wordml/cex" xmlns:w16cid="http://schemas.microsoft.com/office/word/2016/wordml/cid" xmlns:w16="http://schemas.microsoft.com/office/word/2018/wordml" xmlns:w16sdtdh="http://schemas.microsoft.com/office/word/2020/wordml/sdtdatahash" xmlns:w16se="http://schemas.microsoft.com/office/word/2015/wordml/symex" mc:Ignorable="w14 w15 w16se w16cid w16 w16cex w16sdtdh">
   <w:docDefaults>
     <w:rPrDefault>
       <w:rPr>

</xml_diff>